<commit_message>
Fixed Typo In Chapter 4
</commit_message>
<xml_diff>
--- a/Word Docs/Chapter 4-Number Theory.docx
+++ b/Word Docs/Chapter 4-Number Theory.docx
@@ -154,7 +154,7 @@
           <w:szCs w:val="28"/>
         </w:rPr>
         <w:drawing>
-          <wp:inline distT="0" distB="0" distL="0" distR="0">
+          <wp:inline distT="0" distB="0" distL="0" distR="0" wp14:anchorId="03F353A2" wp14:editId="28DC2168">
             <wp:extent cx="5227320" cy="678180"/>
             <wp:effectExtent l="0" t="0" r="0" b="7620"/>
             <wp:docPr id="1" name="Picture 1"/>
@@ -240,7 +240,7 @@
           <w:szCs w:val="28"/>
         </w:rPr>
         <w:drawing>
-          <wp:inline distT="0" distB="0" distL="0" distR="0">
+          <wp:inline distT="0" distB="0" distL="0" distR="0" wp14:anchorId="1FFA536F" wp14:editId="615F82E8">
             <wp:extent cx="6172200" cy="457200"/>
             <wp:effectExtent l="0" t="0" r="0" b="0"/>
             <wp:docPr id="2" name="Picture 2"/>
@@ -307,7 +307,7 @@
           <w:szCs w:val="28"/>
         </w:rPr>
         <w:drawing>
-          <wp:inline distT="0" distB="0" distL="0" distR="0">
+          <wp:inline distT="0" distB="0" distL="0" distR="0" wp14:anchorId="282DDB9B" wp14:editId="024E98E3">
             <wp:extent cx="1524000" cy="868680"/>
             <wp:effectExtent l="0" t="0" r="0" b="7620"/>
             <wp:docPr id="3" name="Picture 3"/>
@@ -374,7 +374,7 @@
           <w:szCs w:val="28"/>
         </w:rPr>
         <w:drawing>
-          <wp:inline distT="0" distB="0" distL="0" distR="0">
+          <wp:inline distT="0" distB="0" distL="0" distR="0" wp14:anchorId="1C4BEC32" wp14:editId="27B108B1">
             <wp:extent cx="2125980" cy="198120"/>
             <wp:effectExtent l="0" t="0" r="7620" b="0"/>
             <wp:docPr id="4" name="Picture 4"/>
@@ -483,7 +483,7 @@
           <w:szCs w:val="28"/>
         </w:rPr>
         <w:drawing>
-          <wp:inline distT="0" distB="0" distL="0" distR="0">
+          <wp:inline distT="0" distB="0" distL="0" distR="0" wp14:anchorId="4DA74691" wp14:editId="254B0178">
             <wp:extent cx="5829300" cy="2011680"/>
             <wp:effectExtent l="0" t="0" r="0" b="7620"/>
             <wp:docPr id="5" name="Picture 5"/>
@@ -569,8 +569,38 @@
           <w:sz w:val="28"/>
           <w:szCs w:val="28"/>
         </w:rPr>
-        <w:t xml:space="preserve">Try to keep proofs using only integers, construct math from the </w:t>
-      </w:r>
+        <w:t xml:space="preserve">Try to keep proofs using only integers, construct math from the ground up, this helps prevent errors. </w:t>
+      </w:r>
+    </w:p>
+    <w:p>
+      <w:pPr>
+        <w:pStyle w:val="NormalWeb"/>
+        <w:spacing w:before="0" w:beforeAutospacing="0" w:after="0" w:afterAutospacing="0"/>
+        <w:rPr>
+          <w:rFonts w:ascii="Calibri" w:hAnsi="Calibri" w:cs="Calibri"/>
+          <w:sz w:val="28"/>
+          <w:szCs w:val="28"/>
+        </w:rPr>
+      </w:pPr>
+      <w:r>
+        <w:rPr>
+          <w:rFonts w:ascii="Calibri" w:hAnsi="Calibri" w:cs="Calibri"/>
+          <w:sz w:val="28"/>
+          <w:szCs w:val="28"/>
+        </w:rPr>
+        <w:t> </w:t>
+      </w:r>
+    </w:p>
+    <w:p>
+      <w:pPr>
+        <w:pStyle w:val="NormalWeb"/>
+        <w:spacing w:before="0" w:beforeAutospacing="0" w:after="0" w:afterAutospacing="0"/>
+        <w:rPr>
+          <w:rFonts w:ascii="Calibri" w:hAnsi="Calibri" w:cs="Calibri"/>
+          <w:sz w:val="28"/>
+          <w:szCs w:val="28"/>
+        </w:rPr>
+      </w:pPr>
       <w:r>
         <w:rPr>
           <w:rFonts w:ascii="Calibri" w:hAnsi="Calibri" w:cs="Calibri"/>
@@ -579,46 +609,6 @@
           <w:sz w:val="28"/>
           <w:szCs w:val="28"/>
         </w:rPr>
-        <w:t xml:space="preserve">ground up, this helps prevent errors. </w:t>
-      </w:r>
-    </w:p>
-    <w:p>
-      <w:pPr>
-        <w:pStyle w:val="NormalWeb"/>
-        <w:spacing w:before="0" w:beforeAutospacing="0" w:after="0" w:afterAutospacing="0"/>
-        <w:rPr>
-          <w:rFonts w:ascii="Calibri" w:hAnsi="Calibri" w:cs="Calibri"/>
-          <w:sz w:val="28"/>
-          <w:szCs w:val="28"/>
-        </w:rPr>
-      </w:pPr>
-      <w:r>
-        <w:rPr>
-          <w:rFonts w:ascii="Calibri" w:hAnsi="Calibri" w:cs="Calibri"/>
-          <w:sz w:val="28"/>
-          <w:szCs w:val="28"/>
-        </w:rPr>
-        <w:t> </w:t>
-      </w:r>
-    </w:p>
-    <w:p>
-      <w:pPr>
-        <w:pStyle w:val="NormalWeb"/>
-        <w:spacing w:before="0" w:beforeAutospacing="0" w:after="0" w:afterAutospacing="0"/>
-        <w:rPr>
-          <w:rFonts w:ascii="Calibri" w:hAnsi="Calibri" w:cs="Calibri"/>
-          <w:sz w:val="28"/>
-          <w:szCs w:val="28"/>
-        </w:rPr>
-      </w:pPr>
-      <w:r>
-        <w:rPr>
-          <w:rFonts w:ascii="Calibri" w:hAnsi="Calibri" w:cs="Calibri"/>
-          <w:i/>
-          <w:iCs/>
-          <w:sz w:val="28"/>
-          <w:szCs w:val="28"/>
-        </w:rPr>
         <w:t>Notice that k | (a - b) if and only if k | (b - a).</w:t>
       </w:r>
     </w:p>
@@ -667,15 +657,7 @@
           <w:sz w:val="28"/>
           <w:szCs w:val="28"/>
         </w:rPr>
-        <w:t xml:space="preserve">: Every </w:t>
-      </w:r>
-      <w:r>
-        <w:rPr>
-          <w:rFonts w:ascii="Calibri" w:hAnsi="Calibri" w:cs="Calibri"/>
-          <w:sz w:val="28"/>
-          <w:szCs w:val="28"/>
-        </w:rPr>
-        <w:t>integer 2 can be written as the product of one or more prime factors. Except for the order in which you write the factors, this prime factorization is unique.</w:t>
+        <w:t>: Every integer can be written as the product of one or more prime factors. Except for the order in which you write the factors, this prime factorization is unique.</w:t>
       </w:r>
     </w:p>
     <w:p>
@@ -743,8 +725,46 @@
           <w:sz w:val="28"/>
           <w:szCs w:val="28"/>
         </w:rPr>
-        <w:t>inf</w:t>
-      </w:r>
+        <w:t>infinitely many</w:t>
+      </w:r>
+      <w:r>
+        <w:rPr>
+          <w:rFonts w:ascii="Calibri" w:hAnsi="Calibri" w:cs="Calibri"/>
+          <w:sz w:val="28"/>
+          <w:szCs w:val="28"/>
+        </w:rPr>
+        <w:t xml:space="preserve"> ways to factor 0. </w:t>
+      </w:r>
+    </w:p>
+    <w:p>
+      <w:pPr>
+        <w:pStyle w:val="NormalWeb"/>
+        <w:spacing w:before="0" w:beforeAutospacing="0" w:after="0" w:afterAutospacing="0"/>
+        <w:rPr>
+          <w:rFonts w:ascii="Calibri" w:hAnsi="Calibri" w:cs="Calibri"/>
+          <w:sz w:val="28"/>
+          <w:szCs w:val="28"/>
+        </w:rPr>
+      </w:pPr>
+      <w:r>
+        <w:rPr>
+          <w:rFonts w:ascii="Calibri" w:hAnsi="Calibri" w:cs="Calibri"/>
+          <w:sz w:val="28"/>
+          <w:szCs w:val="28"/>
+        </w:rPr>
+        <w:t> </w:t>
+      </w:r>
+    </w:p>
+    <w:p>
+      <w:pPr>
+        <w:pStyle w:val="NormalWeb"/>
+        <w:spacing w:before="0" w:beforeAutospacing="0" w:after="0" w:afterAutospacing="0"/>
+        <w:rPr>
+          <w:rFonts w:ascii="Calibri" w:hAnsi="Calibri" w:cs="Calibri"/>
+          <w:sz w:val="28"/>
+          <w:szCs w:val="28"/>
+        </w:rPr>
+      </w:pPr>
       <w:r>
         <w:rPr>
           <w:rFonts w:ascii="Calibri" w:hAnsi="Calibri" w:cs="Calibri"/>
@@ -753,54 +773,6 @@
           <w:sz w:val="28"/>
           <w:szCs w:val="28"/>
         </w:rPr>
-        <w:t>initely many</w:t>
-      </w:r>
-      <w:r>
-        <w:rPr>
-          <w:rFonts w:ascii="Calibri" w:hAnsi="Calibri" w:cs="Calibri"/>
-          <w:sz w:val="28"/>
-          <w:szCs w:val="28"/>
-        </w:rPr>
-        <w:t xml:space="preserve"> ways to factor 0. </w:t>
-      </w:r>
-    </w:p>
-    <w:p>
-      <w:pPr>
-        <w:pStyle w:val="NormalWeb"/>
-        <w:spacing w:before="0" w:beforeAutospacing="0" w:after="0" w:afterAutospacing="0"/>
-        <w:rPr>
-          <w:rFonts w:ascii="Calibri" w:hAnsi="Calibri" w:cs="Calibri"/>
-          <w:sz w:val="28"/>
-          <w:szCs w:val="28"/>
-        </w:rPr>
-      </w:pPr>
-      <w:r>
-        <w:rPr>
-          <w:rFonts w:ascii="Calibri" w:hAnsi="Calibri" w:cs="Calibri"/>
-          <w:sz w:val="28"/>
-          <w:szCs w:val="28"/>
-        </w:rPr>
-        <w:t> </w:t>
-      </w:r>
-    </w:p>
-    <w:p>
-      <w:pPr>
-        <w:pStyle w:val="NormalWeb"/>
-        <w:spacing w:before="0" w:beforeAutospacing="0" w:after="0" w:afterAutospacing="0"/>
-        <w:rPr>
-          <w:rFonts w:ascii="Calibri" w:hAnsi="Calibri" w:cs="Calibri"/>
-          <w:sz w:val="28"/>
-          <w:szCs w:val="28"/>
-        </w:rPr>
-      </w:pPr>
-      <w:r>
-        <w:rPr>
-          <w:rFonts w:ascii="Calibri" w:hAnsi="Calibri" w:cs="Calibri"/>
-          <w:b/>
-          <w:bCs/>
-          <w:sz w:val="28"/>
-          <w:szCs w:val="28"/>
-        </w:rPr>
         <w:t>Formula for Least Common Multiple (lcm):</w:t>
       </w:r>
     </w:p>
@@ -822,7 +794,7 @@
           <w:szCs w:val="28"/>
         </w:rPr>
         <w:drawing>
-          <wp:inline distT="0" distB="0" distL="0" distR="0">
+          <wp:inline distT="0" distB="0" distL="0" distR="0" wp14:anchorId="4984156F" wp14:editId="6B37300B">
             <wp:extent cx="1676400" cy="502920"/>
             <wp:effectExtent l="0" t="0" r="0" b="0"/>
             <wp:docPr id="6" name="Picture 6"/>
@@ -962,15 +934,7 @@
           <w:sz w:val="28"/>
           <w:szCs w:val="28"/>
         </w:rPr>
-        <w:t xml:space="preserve">When two integers a </w:t>
-      </w:r>
-      <w:r>
-        <w:rPr>
-          <w:rFonts w:ascii="Calibri" w:hAnsi="Calibri" w:cs="Calibri"/>
-          <w:sz w:val="28"/>
-          <w:szCs w:val="28"/>
-        </w:rPr>
-        <w:t xml:space="preserve">and b share no common factors, then gcd(a,b) = 1. The two integers are called </w:t>
+        <w:t xml:space="preserve">When two integers a and b share no common factors, then gcd(a,b) = 1. The two integers are called </w:t>
       </w:r>
       <w:r>
         <w:rPr>
@@ -1028,7 +992,7 @@
           <w:szCs w:val="28"/>
         </w:rPr>
         <w:drawing>
-          <wp:inline distT="0" distB="0" distL="0" distR="0">
+          <wp:inline distT="0" distB="0" distL="0" distR="0" wp14:anchorId="3F3B0557" wp14:editId="5648B172">
             <wp:extent cx="6195060" cy="716280"/>
             <wp:effectExtent l="0" t="0" r="0" b="7620"/>
             <wp:docPr id="7" name="Picture 7"/>
@@ -1196,7 +1160,7 @@
           <w:szCs w:val="28"/>
         </w:rPr>
         <w:drawing>
-          <wp:inline distT="0" distB="0" distL="0" distR="0">
+          <wp:inline distT="0" distB="0" distL="0" distR="0" wp14:anchorId="3DCC5042" wp14:editId="622FD8C1">
             <wp:extent cx="6172200" cy="3116580"/>
             <wp:effectExtent l="0" t="0" r="0" b="7620"/>
             <wp:docPr id="8" name="Picture 8"/>
@@ -1264,8 +1228,67 @@
           <w:szCs w:val="28"/>
         </w:rPr>
         <w:lastRenderedPageBreak/>
-        <w:t>(to prove the 2 have the same common divisors, we just need to pro</w:t>
-      </w:r>
+        <w:t>(to prove the 2 have the same common divisors, we just need to prove that given x|a and x|b, we can get x|r and x|b (and vice versa), so the two sets are the same)</w:t>
+      </w:r>
+    </w:p>
+    <w:p>
+      <w:pPr>
+        <w:pStyle w:val="NormalWeb"/>
+        <w:spacing w:before="0" w:beforeAutospacing="0" w:after="0" w:afterAutospacing="0"/>
+        <w:rPr>
+          <w:rFonts w:ascii="Calibri" w:hAnsi="Calibri" w:cs="Calibri"/>
+          <w:sz w:val="28"/>
+          <w:szCs w:val="28"/>
+        </w:rPr>
+      </w:pPr>
+      <w:r>
+        <w:rPr>
+          <w:rFonts w:ascii="Calibri" w:hAnsi="Calibri" w:cs="Calibri"/>
+          <w:sz w:val="28"/>
+          <w:szCs w:val="28"/>
+        </w:rPr>
+        <w:t> </w:t>
+      </w:r>
+    </w:p>
+    <w:p>
+      <w:pPr>
+        <w:pStyle w:val="NormalWeb"/>
+        <w:spacing w:before="0" w:beforeAutospacing="0" w:after="0" w:afterAutospacing="0"/>
+        <w:rPr>
+          <w:rFonts w:ascii="Calibri" w:hAnsi="Calibri" w:cs="Calibri"/>
+          <w:sz w:val="28"/>
+          <w:szCs w:val="28"/>
+        </w:rPr>
+      </w:pPr>
+      <w:r>
+        <w:rPr>
+          <w:rFonts w:ascii="Calibri" w:hAnsi="Calibri" w:cs="Calibri"/>
+          <w:b/>
+          <w:bCs/>
+          <w:sz w:val="28"/>
+          <w:szCs w:val="28"/>
+        </w:rPr>
+        <w:t>Corollary</w:t>
+      </w:r>
+      <w:r>
+        <w:rPr>
+          <w:rFonts w:ascii="Calibri" w:hAnsi="Calibri" w:cs="Calibri"/>
+          <w:sz w:val="28"/>
+          <w:szCs w:val="28"/>
+        </w:rPr>
+        <w:t xml:space="preserve"> means that a fact is a really easy consequence of a previous claim. </w:t>
+      </w:r>
+    </w:p>
+    <w:p>
+      <w:pPr>
+        <w:pStyle w:val="NormalWeb"/>
+        <w:spacing w:before="0" w:beforeAutospacing="0" w:after="0" w:afterAutospacing="0"/>
+        <w:rPr>
+          <w:rFonts w:ascii="Calibri" w:hAnsi="Calibri" w:cs="Calibri"/>
+          <w:sz w:val="28"/>
+          <w:szCs w:val="28"/>
+        </w:rPr>
+      </w:pPr>
       <w:r>
         <w:rPr>
           <w:rFonts w:ascii="Calibri" w:hAnsi="Calibri" w:cs="Calibri"/>
@@ -1274,86 +1297,7 @@
           <w:sz w:val="28"/>
           <w:szCs w:val="28"/>
         </w:rPr>
-        <w:t>ve that given x|a and x|b, we can get x|r and x|b (and vice versa), so the two sets are the same)</w:t>
-      </w:r>
-    </w:p>
-    <w:p>
-      <w:pPr>
-        <w:pStyle w:val="NormalWeb"/>
-        <w:spacing w:before="0" w:beforeAutospacing="0" w:after="0" w:afterAutospacing="0"/>
-        <w:rPr>
-          <w:rFonts w:ascii="Calibri" w:hAnsi="Calibri" w:cs="Calibri"/>
-          <w:sz w:val="28"/>
-          <w:szCs w:val="28"/>
-        </w:rPr>
-      </w:pPr>
-      <w:r>
-        <w:rPr>
-          <w:rFonts w:ascii="Calibri" w:hAnsi="Calibri" w:cs="Calibri"/>
-          <w:sz w:val="28"/>
-          <w:szCs w:val="28"/>
-        </w:rPr>
-        <w:t> </w:t>
-      </w:r>
-    </w:p>
-    <w:p>
-      <w:pPr>
-        <w:pStyle w:val="NormalWeb"/>
-        <w:spacing w:before="0" w:beforeAutospacing="0" w:after="0" w:afterAutospacing="0"/>
-        <w:rPr>
-          <w:rFonts w:ascii="Calibri" w:hAnsi="Calibri" w:cs="Calibri"/>
-          <w:sz w:val="28"/>
-          <w:szCs w:val="28"/>
-        </w:rPr>
-      </w:pPr>
-      <w:r>
-        <w:rPr>
-          <w:rFonts w:ascii="Calibri" w:hAnsi="Calibri" w:cs="Calibri"/>
-          <w:b/>
-          <w:bCs/>
-          <w:sz w:val="28"/>
-          <w:szCs w:val="28"/>
-        </w:rPr>
-        <w:t>Corollary</w:t>
-      </w:r>
-      <w:r>
-        <w:rPr>
-          <w:rFonts w:ascii="Calibri" w:hAnsi="Calibri" w:cs="Calibri"/>
-          <w:sz w:val="28"/>
-          <w:szCs w:val="28"/>
-        </w:rPr>
-        <w:t xml:space="preserve"> means that a fact is a really easy consequence of a previous claim. </w:t>
-      </w:r>
-    </w:p>
-    <w:p>
-      <w:pPr>
-        <w:pStyle w:val="NormalWeb"/>
-        <w:spacing w:before="0" w:beforeAutospacing="0" w:after="0" w:afterAutospacing="0"/>
-        <w:rPr>
-          <w:rFonts w:ascii="Calibri" w:hAnsi="Calibri" w:cs="Calibri"/>
-          <w:sz w:val="28"/>
-          <w:szCs w:val="28"/>
-        </w:rPr>
-      </w:pPr>
-      <w:r>
-        <w:rPr>
-          <w:rFonts w:ascii="Calibri" w:hAnsi="Calibri" w:cs="Calibri"/>
-          <w:i/>
-          <w:iCs/>
-          <w:sz w:val="28"/>
-          <w:szCs w:val="28"/>
-        </w:rPr>
-        <w:t>(in the above case, concluding that gcd(a,b) and gcd(b,r) are the same from t</w:t>
-      </w:r>
-      <w:r>
-        <w:rPr>
-          <w:rFonts w:ascii="Calibri" w:hAnsi="Calibri" w:cs="Calibri"/>
-          <w:i/>
-          <w:iCs/>
-          <w:sz w:val="28"/>
-          <w:szCs w:val="28"/>
-        </w:rPr>
-        <w:t>he proven claim-the set of common divisors of (a,b) is the exact same as the set of common divisors of (b,r)-is a corollary)</w:t>
+        <w:t>(in the above case, concluding that gcd(a,b) and gcd(b,r) are the same from the proven claim-the set of common divisors of (a,b) is the exact same as the set of common divisors of (b,r)-is a corollary)</w:t>
       </w:r>
     </w:p>
     <w:p>
@@ -1491,7 +1435,7 @@
           <w:szCs w:val="28"/>
         </w:rPr>
         <w:drawing>
-          <wp:inline distT="0" distB="0" distL="0" distR="0">
+          <wp:inline distT="0" distB="0" distL="0" distR="0" wp14:anchorId="609B49B7" wp14:editId="4067D702">
             <wp:extent cx="5242560" cy="457200"/>
             <wp:effectExtent l="0" t="0" r="0" b="0"/>
             <wp:docPr id="9" name="Picture 9"/>
@@ -1598,7 +1542,7 @@
           <w:szCs w:val="28"/>
         </w:rPr>
         <w:drawing>
-          <wp:inline distT="0" distB="0" distL="0" distR="0">
+          <wp:inline distT="0" distB="0" distL="0" distR="0" wp14:anchorId="6AB04649" wp14:editId="07854134">
             <wp:extent cx="2499360" cy="1676400"/>
             <wp:effectExtent l="0" t="0" r="0" b="0"/>
             <wp:docPr id="10" name="Picture 10"/>
@@ -1706,8 +1650,9 @@
           <w:sz w:val="28"/>
           <w:szCs w:val="28"/>
         </w:rPr>
+        <w:lastRenderedPageBreak/>
         <w:drawing>
-          <wp:inline distT="0" distB="0" distL="0" distR="0">
+          <wp:inline distT="0" distB="0" distL="0" distR="0" wp14:anchorId="1E2323D6" wp14:editId="45228835">
             <wp:extent cx="6126480" cy="2788920"/>
             <wp:effectExtent l="0" t="0" r="7620" b="0"/>
             <wp:docPr id="11" name="Picture 11"/>
@@ -1854,7 +1799,7 @@
           <w:szCs w:val="28"/>
         </w:rPr>
         <w:drawing>
-          <wp:inline distT="0" distB="0" distL="0" distR="0">
+          <wp:inline distT="0" distB="0" distL="0" distR="0" wp14:anchorId="58D02D52" wp14:editId="45679B59">
             <wp:extent cx="2103120" cy="800100"/>
             <wp:effectExtent l="0" t="0" r="0" b="0"/>
             <wp:docPr id="12" name="Picture 12"/>
@@ -1959,7 +1904,7 @@
           <w:szCs w:val="28"/>
         </w:rPr>
         <w:drawing>
-          <wp:inline distT="0" distB="0" distL="0" distR="0">
+          <wp:inline distT="0" distB="0" distL="0" distR="0" wp14:anchorId="32BF8923" wp14:editId="78FCDB74">
             <wp:extent cx="1303020" cy="548640"/>
             <wp:effectExtent l="0" t="0" r="0" b="3810"/>
             <wp:docPr id="13" name="Picture 13"/>
@@ -2045,7 +1990,7 @@
           <w:szCs w:val="28"/>
         </w:rPr>
         <w:drawing>
-          <wp:inline distT="0" distB="0" distL="0" distR="0">
+          <wp:inline distT="0" distB="0" distL="0" distR="0" wp14:anchorId="177BE5E2" wp14:editId="072EC295">
             <wp:extent cx="4648200" cy="1402080"/>
             <wp:effectExtent l="0" t="0" r="0" b="7620"/>
             <wp:docPr id="14" name="Picture 14"/>
@@ -2111,8 +2056,9 @@
           <w:sz w:val="28"/>
           <w:szCs w:val="28"/>
         </w:rPr>
+        <w:lastRenderedPageBreak/>
         <w:drawing>
-          <wp:inline distT="0" distB="0" distL="0" distR="0">
+          <wp:inline distT="0" distB="0" distL="0" distR="0" wp14:anchorId="27EB7970" wp14:editId="0F9E9715">
             <wp:extent cx="2034540" cy="1104900"/>
             <wp:effectExtent l="0" t="0" r="3810" b="0"/>
             <wp:docPr id="15" name="Picture 15"/>

</xml_diff>